<commit_message>
Data analysis script + data objects
First version of the data analysis scripts, going through the process of model selection (from simple model to Bayesian mixed effects model).
</commit_message>
<xml_diff>
--- a/writing/Exploring the Connections between Assessed Level of Consciousness and Phi back-up.docx
+++ b/writing/Exploring the Connections between Assessed Level of Consciousness and Phi back-up.docx
@@ -3472,7 +3472,7 @@
           <w:szCs w:val="22"/>
           <w:lang w:val="en-US"/>
         </w:rPr>
-        <w:t xml:space="preserve">In the following section, I will attempt to give a brief introduction to Integrated Information Theory as the theoretical framework and its concepts based on version 3.0 of IIT </w:t>
+        <w:t xml:space="preserve">In the following section, I will attempt to give a brief introduction to Integrated Information Theory 3.0 </w:t>
       </w:r>
       <w:r>
         <w:rPr>
@@ -3618,7 +3618,17 @@
           <w:szCs w:val="22"/>
           <w:lang w:val="en-US"/>
         </w:rPr>
-        <w:t xml:space="preserve"> based on the previous </w:t>
+        <w:t xml:space="preserve"> </w:t>
+      </w:r>
+      <w:r>
+        <w:rPr>
+          <w:rFonts w:ascii="CMU Serif Roman" w:hAnsi="CMU Serif Roman" w:cs="CMU Serif Roman"/>
+          <w:sz w:val="22"/>
+          <w:szCs w:val="22"/>
+          <w:lang w:val="en-US"/>
+        </w:rPr>
+        <w:lastRenderedPageBreak/>
+        <w:t xml:space="preserve">based on the previous </w:t>
       </w:r>
       <w:r>
         <w:rPr>
@@ -3645,7 +3655,6 @@
           <w:szCs w:val="22"/>
           <w:lang w:val="en-US"/>
         </w:rPr>
-        <w:lastRenderedPageBreak/>
         <w:t xml:space="preserve">the project </w:t>
       </w:r>
       <w:r>
@@ -3719,7 +3728,43 @@
           <w:szCs w:val="22"/>
           <w:lang w:val="en-US"/>
         </w:rPr>
-        <w:t xml:space="preserve">, itself using the </w:t>
+        <w:t xml:space="preserve">, </w:t>
+      </w:r>
+      <w:r>
+        <w:rPr>
+          <w:rFonts w:ascii="CMU Serif Roman" w:hAnsi="CMU Serif Roman" w:cs="CMU Serif Roman"/>
+          <w:sz w:val="22"/>
+          <w:szCs w:val="22"/>
+          <w:lang w:val="en-US"/>
+        </w:rPr>
+        <w:t>which</w:t>
+      </w:r>
+      <w:r>
+        <w:rPr>
+          <w:rFonts w:ascii="CMU Serif Roman" w:hAnsi="CMU Serif Roman" w:cs="CMU Serif Roman"/>
+          <w:sz w:val="22"/>
+          <w:szCs w:val="22"/>
+          <w:lang w:val="en-US"/>
+        </w:rPr>
+        <w:t xml:space="preserve"> us</w:t>
+      </w:r>
+      <w:r>
+        <w:rPr>
+          <w:rFonts w:ascii="CMU Serif Roman" w:hAnsi="CMU Serif Roman" w:cs="CMU Serif Roman"/>
+          <w:sz w:val="22"/>
+          <w:szCs w:val="22"/>
+          <w:lang w:val="en-US"/>
+        </w:rPr>
+        <w:t>ed</w:t>
+      </w:r>
+      <w:r>
+        <w:rPr>
+          <w:rFonts w:ascii="CMU Serif Roman" w:hAnsi="CMU Serif Roman" w:cs="CMU Serif Roman"/>
+          <w:sz w:val="22"/>
+          <w:szCs w:val="22"/>
+          <w:lang w:val="en-US"/>
+        </w:rPr>
+        <w:t xml:space="preserve"> the </w:t>
       </w:r>
       <w:r>
         <w:rPr>
@@ -3768,7 +3813,16 @@
           <w:szCs w:val="22"/>
           <w:lang w:val="en-US"/>
         </w:rPr>
-        <w:t xml:space="preserve">IIT aims at a mathematical formalization of the experience of consciousness, or, as stated in </w:t>
+        <w:t>Integrated Information Theory</w:t>
+      </w:r>
+      <w:r>
+        <w:rPr>
+          <w:rFonts w:ascii="CMU Serif Roman" w:hAnsi="CMU Serif Roman" w:cs="CMU Serif Roman"/>
+          <w:sz w:val="22"/>
+          <w:szCs w:val="22"/>
+          <w:lang w:val="en-US"/>
+        </w:rPr>
+        <w:t xml:space="preserve"> aims at a mathematical formalization of the experience of consciousness, or, as stated in </w:t>
       </w:r>
       <w:r>
         <w:rPr>
@@ -3907,7 +3961,25 @@
           <w:szCs w:val="22"/>
           <w:lang w:val="en-US"/>
         </w:rPr>
-        <w:t>The theory builds on five phenomenal axioms about the nature of conscious experience, considered immediate and irrefutable truths. These axions are then extended into postulates about the mechanisms or system of mechanism</w:t>
+        <w:t>The theory builds on five phenomenal axioms about the nature of conscious experience, considered immediate and irrefutable truths. These axio</w:t>
+      </w:r>
+      <w:r>
+        <w:rPr>
+          <w:rFonts w:ascii="CMU Serif Roman" w:hAnsi="CMU Serif Roman" w:cs="CMU Serif Roman"/>
+          <w:sz w:val="22"/>
+          <w:szCs w:val="22"/>
+          <w:lang w:val="en-US"/>
+        </w:rPr>
+        <w:t>m</w:t>
+      </w:r>
+      <w:r>
+        <w:rPr>
+          <w:rFonts w:ascii="CMU Serif Roman" w:hAnsi="CMU Serif Roman" w:cs="CMU Serif Roman"/>
+          <w:sz w:val="22"/>
+          <w:szCs w:val="22"/>
+          <w:lang w:val="en-US"/>
+        </w:rPr>
+        <w:t>s are then extended into postulates about the mechanisms or system of mechanism</w:t>
       </w:r>
       <w:r>
         <w:rPr>
@@ -5442,6 +5514,37 @@
         <w:spacing w:line="276" w:lineRule="auto"/>
         <w:rPr>
           <w:rFonts w:ascii="CMU Serif Roman" w:hAnsi="CMU Serif Roman" w:cs="CMU Serif Roman"/>
+          <w:sz w:val="22"/>
+          <w:szCs w:val="22"/>
+          <w:lang w:val="en-US"/>
+        </w:rPr>
+      </w:pPr>
+      <w:r>
+        <w:rPr>
+          <w:rFonts w:ascii="CMU Serif Roman" w:hAnsi="CMU Serif Roman" w:cs="CMU Serif Roman"/>
+          <w:sz w:val="22"/>
+          <w:szCs w:val="22"/>
+          <w:lang w:val="en-US"/>
+        </w:rPr>
+        <w:t xml:space="preserve">These axioms then form the basis for postulates about the physical existence of consciousness in the world in the form of actual systems whose properties can potentially be measured. </w:t>
+      </w:r>
+    </w:p>
+    <w:p>
+      <w:pPr>
+        <w:spacing w:line="276" w:lineRule="auto"/>
+        <w:rPr>
+          <w:rFonts w:ascii="CMU Serif Roman" w:hAnsi="CMU Serif Roman" w:cs="CMU Serif Roman"/>
+          <w:sz w:val="22"/>
+          <w:szCs w:val="22"/>
+          <w:lang w:val="en-US"/>
+        </w:rPr>
+      </w:pPr>
+    </w:p>
+    <w:p>
+      <w:pPr>
+        <w:spacing w:line="276" w:lineRule="auto"/>
+        <w:rPr>
+          <w:rFonts w:ascii="CMU Serif Roman" w:hAnsi="CMU Serif Roman" w:cs="CMU Serif Roman"/>
           <w:b/>
           <w:bCs/>
           <w:sz w:val="22"/>
@@ -5456,7 +5559,7 @@
           <w:szCs w:val="22"/>
           <w:lang w:val="en-US"/>
         </w:rPr>
-        <w:t xml:space="preserve">Collectively, </w:t>
+        <w:t>[Comment: It does not make sense to sum up the whole thing here; it is more instrumental to simply get to the point; what is MICS, and how can it be said to reflect consciousness, and what, then, does phi reflect – of course the quantitative measure of consciousness, opposed to the qualitative measure which is given via the unique (spatial?)</w:t>
       </w:r>
       <w:r>
         <w:rPr>
@@ -5466,6 +5569,24 @@
           <w:lang w:val="en-US"/>
         </w:rPr>
         <w:t xml:space="preserve"> </w:t>
+      </w:r>
+      <w:r>
+        <w:rPr>
+          <w:rFonts w:ascii="CMU Serif Roman" w:hAnsi="CMU Serif Roman" w:cs="CMU Serif Roman"/>
+          <w:sz w:val="22"/>
+          <w:szCs w:val="22"/>
+          <w:lang w:val="en-US"/>
+        </w:rPr>
+        <w:t>structure of the concepts belonging to the MICS.</w:t>
+      </w:r>
+      <w:r>
+        <w:rPr>
+          <w:rFonts w:ascii="CMU Serif Roman" w:hAnsi="CMU Serif Roman" w:cs="CMU Serif Roman"/>
+          <w:sz w:val="22"/>
+          <w:szCs w:val="22"/>
+          <w:lang w:val="en-US"/>
+        </w:rPr>
+        <w:t>]</w:t>
       </w:r>
     </w:p>
     <w:p>

</xml_diff>